<commit_message>
Update Use Case - Profile Management.docx
</commit_message>
<xml_diff>
--- a/Use Case - Profile Management.docx
+++ b/Use Case - Profile Management.docx
@@ -4255,72 +4255,7 @@
           <w:rFonts w:ascii="Times New Roman" w:hAnsi="Times New Roman" w:cs="Times New Roman"/>
           <w:sz w:val="20"/>
           <w:szCs w:val="24"/>
-        </w:rPr>
-      </w:pPr>
-    </w:p>
-    <w:p>
-      <w:pPr>
-        <w:pStyle w:val="a6"/>
-        <w:ind w:left="1512"/>
-        <w:rPr>
-          <w:rFonts w:ascii="Times New Roman" w:hAnsi="Times New Roman" w:cs="Times New Roman"/>
-          <w:sz w:val="20"/>
-          <w:szCs w:val="24"/>
-        </w:rPr>
-      </w:pPr>
-    </w:p>
-    <w:p>
-      <w:pPr>
-        <w:pStyle w:val="a6"/>
-        <w:ind w:left="1512"/>
-        <w:rPr>
-          <w:rFonts w:ascii="Times New Roman" w:hAnsi="Times New Roman" w:cs="Times New Roman"/>
-          <w:sz w:val="20"/>
-          <w:szCs w:val="24"/>
-        </w:rPr>
-      </w:pPr>
-    </w:p>
-    <w:p>
-      <w:pPr>
-        <w:pStyle w:val="a6"/>
-        <w:ind w:left="1512"/>
-        <w:rPr>
-          <w:rFonts w:ascii="Times New Roman" w:hAnsi="Times New Roman" w:cs="Times New Roman"/>
-          <w:sz w:val="20"/>
-          <w:szCs w:val="24"/>
-        </w:rPr>
-      </w:pPr>
-    </w:p>
-    <w:p>
-      <w:pPr>
-        <w:pStyle w:val="a6"/>
-        <w:ind w:left="1512"/>
-        <w:rPr>
-          <w:rFonts w:ascii="Times New Roman" w:hAnsi="Times New Roman" w:cs="Times New Roman"/>
-          <w:sz w:val="20"/>
-          <w:szCs w:val="24"/>
-        </w:rPr>
-      </w:pPr>
-    </w:p>
-    <w:p>
-      <w:pPr>
-        <w:pStyle w:val="a6"/>
-        <w:ind w:left="1512"/>
-        <w:rPr>
-          <w:rFonts w:ascii="Times New Roman" w:hAnsi="Times New Roman" w:cs="Times New Roman"/>
-          <w:sz w:val="20"/>
-          <w:szCs w:val="24"/>
-        </w:rPr>
-      </w:pPr>
-    </w:p>
-    <w:p>
-      <w:pPr>
-        <w:pStyle w:val="a6"/>
-        <w:ind w:left="1512"/>
-        <w:rPr>
-          <w:rFonts w:ascii="Times New Roman" w:hAnsi="Times New Roman" w:cs="Times New Roman"/>
-          <w:sz w:val="20"/>
-          <w:szCs w:val="24"/>
+          <w:lang w:val="en-US"/>
         </w:rPr>
       </w:pPr>
     </w:p>
@@ -5153,7 +5088,6 @@
           <w:sz w:val="20"/>
           <w:szCs w:val="24"/>
         </w:rPr>
-        <w:lastRenderedPageBreak/>
         <w:t xml:space="preserve">Το σύστημα εμφανίζει το τελικό πόσο πληρωμής καθώς και πεδία συμπλήρωσης των στοιχείων χρέωσης του πελάτη. </w:t>
       </w:r>
     </w:p>
@@ -5264,6 +5198,7 @@
           <w:sz w:val="20"/>
           <w:szCs w:val="24"/>
         </w:rPr>
+        <w:lastRenderedPageBreak/>
         <w:t>Ο χρήστης επιλέγει «Επιβεβαίωση Πληρωμής».</w:t>
       </w:r>
     </w:p>
@@ -5310,6 +5245,17 @@
         </w:rPr>
         <w:t>Το σύστημα ανακατευθύνει τον χρήστη στην αρχική οθόνη της σελίδας του Καταστήματος.</w:t>
       </w:r>
+    </w:p>
+    <w:p>
+      <w:pPr>
+        <w:pStyle w:val="a6"/>
+        <w:ind w:left="1512"/>
+        <w:rPr>
+          <w:rFonts w:ascii="Times New Roman" w:hAnsi="Times New Roman" w:cs="Times New Roman"/>
+          <w:sz w:val="20"/>
+          <w:szCs w:val="24"/>
+        </w:rPr>
+      </w:pPr>
     </w:p>
     <w:p>
       <w:pPr>
@@ -5865,24 +5811,12 @@
     </w:p>
     <w:p>
       <w:pPr>
-        <w:pStyle w:val="a6"/>
-        <w:spacing w:line="240" w:lineRule="auto"/>
-        <w:ind w:left="1224"/>
-        <w:rPr>
-          <w:rFonts w:ascii="Times New Roman" w:hAnsi="Times New Roman" w:cs="Times New Roman"/>
-          <w:sz w:val="20"/>
-          <w:szCs w:val="20"/>
-        </w:rPr>
-      </w:pPr>
-    </w:p>
-    <w:p>
-      <w:pPr>
         <w:pStyle w:val="ac"/>
-        <w:ind w:left="1224"/>
-        <w:rPr>
-          <w:rFonts w:ascii="Times New Roman" w:hAnsi="Times New Roman" w:cs="Times New Roman"/>
-          <w:sz w:val="20"/>
-          <w:szCs w:val="24"/>
+        <w:rPr>
+          <w:rFonts w:ascii="Times New Roman" w:hAnsi="Times New Roman" w:cs="Times New Roman"/>
+          <w:sz w:val="20"/>
+          <w:szCs w:val="24"/>
+          <w:lang w:val="en-US"/>
         </w:rPr>
       </w:pPr>
     </w:p>
@@ -6473,6 +6407,18 @@
     </w:p>
     <w:p>
       <w:pPr>
+        <w:pStyle w:val="a6"/>
+        <w:spacing w:line="240" w:lineRule="auto"/>
+        <w:ind w:left="1224"/>
+        <w:rPr>
+          <w:rFonts w:ascii="Times New Roman" w:hAnsi="Times New Roman" w:cs="Times New Roman"/>
+          <w:sz w:val="20"/>
+          <w:szCs w:val="20"/>
+        </w:rPr>
+      </w:pPr>
+    </w:p>
+    <w:p>
+      <w:pPr>
         <w:spacing w:line="240" w:lineRule="auto"/>
         <w:rPr>
           <w:rFonts w:ascii="Times New Roman" w:hAnsi="Times New Roman" w:cs="Times New Roman"/>
@@ -6591,6 +6537,7 @@
           <w:rFonts w:ascii="Times New Roman" w:hAnsi="Times New Roman" w:cs="Times New Roman"/>
           <w:sz w:val="20"/>
           <w:szCs w:val="20"/>
+          <w:lang w:val="en-US"/>
         </w:rPr>
       </w:pPr>
       <w:r>
@@ -6601,42 +6548,6 @@
         </w:rPr>
         <w:t>5.7.4.   Το σύστημα ανακατευθύνει τον χρήστη στην αρχική οθόνη της εφαρμογής.</w:t>
       </w:r>
-    </w:p>
-    <w:p>
-      <w:pPr>
-        <w:pStyle w:val="a6"/>
-        <w:spacing w:line="240" w:lineRule="auto"/>
-        <w:ind w:left="1224"/>
-        <w:rPr>
-          <w:rFonts w:ascii="Times New Roman" w:hAnsi="Times New Roman" w:cs="Times New Roman"/>
-          <w:sz w:val="20"/>
-          <w:szCs w:val="20"/>
-        </w:rPr>
-      </w:pPr>
-    </w:p>
-    <w:p>
-      <w:pPr>
-        <w:pStyle w:val="a6"/>
-        <w:spacing w:line="240" w:lineRule="auto"/>
-        <w:ind w:left="1224"/>
-        <w:rPr>
-          <w:rFonts w:ascii="Times New Roman" w:hAnsi="Times New Roman" w:cs="Times New Roman"/>
-          <w:sz w:val="20"/>
-          <w:szCs w:val="20"/>
-        </w:rPr>
-      </w:pPr>
-    </w:p>
-    <w:p>
-      <w:pPr>
-        <w:pStyle w:val="a6"/>
-        <w:spacing w:line="240" w:lineRule="auto"/>
-        <w:ind w:left="1224"/>
-        <w:rPr>
-          <w:rFonts w:ascii="Times New Roman" w:hAnsi="Times New Roman" w:cs="Times New Roman"/>
-          <w:sz w:val="20"/>
-          <w:szCs w:val="20"/>
-        </w:rPr>
-      </w:pPr>
     </w:p>
     <w:p>
       <w:pPr>
@@ -6661,6 +6572,7 @@
           <w:sz w:val="24"/>
           <w:szCs w:val="20"/>
         </w:rPr>
+        <w:lastRenderedPageBreak/>
         <w:t>Κατάσταση Εισόδου</w:t>
       </w:r>
     </w:p>

</xml_diff>